<commit_message>
fix error in table2bis
</commit_message>
<xml_diff>
--- a/report/Table2bis.docx
+++ b/report/Table2bis.docx
@@ -4,7 +4,6 @@
   <w:body>
     <w:tbl xmlns:w="http://schemas.openxmlformats.org/wordprocessingml/2006/main" xmlns:wp="http://schemas.openxmlformats.org/drawingml/2006/wordprocessingDrawing" xmlns:r="http://schemas.openxmlformats.org/officeDocument/2006/relationships">
       <w:tblPr>
-        NA"/&gt;
         <w:tblLayout w:type="autofit"/>
         <w:jc w:val="center"/>
         <w:tblLook w:firstRow="1" w:lastRow="0" w:firstColumn="0" w:lastColumn="0" w:noHBand="0" w:noVBand="1"/>
@@ -1321,7 +1320,6 @@
     </w:p>
     <w:tbl xmlns:w="http://schemas.openxmlformats.org/wordprocessingml/2006/main" xmlns:wp="http://schemas.openxmlformats.org/drawingml/2006/wordprocessingDrawing" xmlns:r="http://schemas.openxmlformats.org/officeDocument/2006/relationships">
       <w:tblPr>
-        NA"/&gt;
         <w:tblLayout w:type="autofit"/>
         <w:jc w:val="center"/>
         <w:tblLook w:firstRow="1" w:lastRow="0" w:firstColumn="0" w:lastColumn="0" w:noHBand="0" w:noVBand="1"/>
@@ -1408,17 +1406,17 @@
               <w:pStyle w:val="Normal"/>
             </w:pPr>
             <w:r>
-              <w:t>-397 vs -472</w:t>
-            </w:r>
-          </w:p>
-        </w:tc>
-        <w:tc>
-          <w:p>
-            <w:pPr>
-              <w:pStyle w:val="Normal"/>
-            </w:pPr>
-            <w:r>
-              <w:t>238 vs 265</w:t>
+              <w:t>-61 vs -105</w:t>
+            </w:r>
+          </w:p>
+        </w:tc>
+        <w:tc>
+          <w:p>
+            <w:pPr>
+              <w:pStyle w:val="Normal"/>
+            </w:pPr>
+            <w:r>
+              <w:t>172 vs 222</w:t>
             </w:r>
           </w:p>
         </w:tc>
@@ -1460,17 +1458,17 @@
               <w:pStyle w:val="Normal"/>
             </w:pPr>
             <w:r>
-              <w:t>-204 vs -238</w:t>
-            </w:r>
-          </w:p>
-        </w:tc>
-        <w:tc>
-          <w:p>
-            <w:pPr>
-              <w:pStyle w:val="Normal"/>
-            </w:pPr>
-            <w:r>
-              <w:t>126 vs 166</w:t>
+              <w:t>-36 vs -60</w:t>
+            </w:r>
+          </w:p>
+        </w:tc>
+        <w:tc>
+          <w:p>
+            <w:pPr>
+              <w:pStyle w:val="Normal"/>
+            </w:pPr>
+            <w:r>
+              <w:t>122 vs 129</w:t>
             </w:r>
           </w:p>
         </w:tc>
@@ -1564,17 +1562,17 @@
               <w:pStyle w:val="Normal"/>
             </w:pPr>
             <w:r>
-              <w:t>-192 vs -224</w:t>
-            </w:r>
-          </w:p>
-        </w:tc>
-        <w:tc>
-          <w:p>
-            <w:pPr>
-              <w:pStyle w:val="Normal"/>
-            </w:pPr>
-            <w:r>
-              <w:t>130 vs 146</w:t>
+              <w:t>-26 vs -46</w:t>
+            </w:r>
+          </w:p>
+        </w:tc>
+        <w:tc>
+          <w:p>
+            <w:pPr>
+              <w:pStyle w:val="Normal"/>
+            </w:pPr>
+            <w:r>
+              <w:t>104 vs 127</w:t>
             </w:r>
           </w:p>
         </w:tc>
@@ -1720,17 +1718,17 @@
               <w:pStyle w:val="Normal"/>
             </w:pPr>
             <w:r>
-              <w:t>26 vs -8</w:t>
-            </w:r>
-          </w:p>
-        </w:tc>
-        <w:tc>
-          <w:p>
-            <w:pPr>
-              <w:pStyle w:val="Normal"/>
-            </w:pPr>
-            <w:r>
-              <w:t>98 vs 95</w:t>
+              <w:t>32 vs -7</w:t>
+            </w:r>
+          </w:p>
+        </w:tc>
+        <w:tc>
+          <w:p>
+            <w:pPr>
+              <w:pStyle w:val="Normal"/>
+            </w:pPr>
+            <w:r>
+              <w:t>101 vs 109</w:t>
             </w:r>
           </w:p>
         </w:tc>
@@ -1772,17 +1770,17 @@
               <w:pStyle w:val="Normal"/>
             </w:pPr>
             <w:r>
-              <w:t>7 vs 0</w:t>
-            </w:r>
-          </w:p>
-        </w:tc>
-        <w:tc>
-          <w:p>
-            <w:pPr>
-              <w:pStyle w:val="Normal"/>
-            </w:pPr>
-            <w:r>
-              <w:t>56 vs 59</w:t>
+              <w:t>8 vs 0</w:t>
+            </w:r>
+          </w:p>
+        </w:tc>
+        <w:tc>
+          <w:p>
+            <w:pPr>
+              <w:pStyle w:val="Normal"/>
+            </w:pPr>
+            <w:r>
+              <w:t>65 vs 61</w:t>
             </w:r>
           </w:p>
         </w:tc>
@@ -1876,17 +1874,17 @@
               <w:pStyle w:val="Normal"/>
             </w:pPr>
             <w:r>
-              <w:t>4 vs 1</w:t>
-            </w:r>
-          </w:p>
-        </w:tc>
-        <w:tc>
-          <w:p>
-            <w:pPr>
-              <w:pStyle w:val="Normal"/>
-            </w:pPr>
-            <w:r>
-              <w:t>65 vs 63</w:t>
+              <w:t>7 vs -1</w:t>
+            </w:r>
+          </w:p>
+        </w:tc>
+        <w:tc>
+          <w:p>
+            <w:pPr>
+              <w:pStyle w:val="Normal"/>
+            </w:pPr>
+            <w:r>
+              <w:t>69 vs 60</w:t>
             </w:r>
           </w:p>
         </w:tc>
@@ -2032,17 +2030,17 @@
               <w:pStyle w:val="Normal"/>
             </w:pPr>
             <w:r>
-              <w:t>-440 vs -488</w:t>
-            </w:r>
-          </w:p>
-        </w:tc>
-        <w:tc>
-          <w:p>
-            <w:pPr>
-              <w:pStyle w:val="Normal"/>
-            </w:pPr>
-            <w:r>
-              <w:t>271 vs 346</w:t>
+              <w:t>-44 vs -92</w:t>
+            </w:r>
+          </w:p>
+        </w:tc>
+        <w:tc>
+          <w:p>
+            <w:pPr>
+              <w:pStyle w:val="Normal"/>
+            </w:pPr>
+            <w:r>
+              <w:t>237 vs 264</w:t>
             </w:r>
           </w:p>
         </w:tc>
@@ -2084,17 +2082,17 @@
               <w:pStyle w:val="Normal"/>
             </w:pPr>
             <w:r>
-              <w:t>-233 vs -250</w:t>
-            </w:r>
-          </w:p>
-        </w:tc>
-        <w:tc>
-          <w:p>
-            <w:pPr>
-              <w:pStyle w:val="Normal"/>
-            </w:pPr>
-            <w:r>
-              <w:t>149 vs 198</w:t>
+              <w:t>-25 vs -53</w:t>
+            </w:r>
+          </w:p>
+        </w:tc>
+        <w:tc>
+          <w:p>
+            <w:pPr>
+              <w:pStyle w:val="Normal"/>
+            </w:pPr>
+            <w:r>
+              <w:t>159 vs 166</w:t>
             </w:r>
           </w:p>
         </w:tc>
@@ -2188,17 +2186,17 @@
               <w:pStyle w:val="Normal"/>
             </w:pPr>
             <w:r>
-              <w:t>-211 vs -238</w:t>
-            </w:r>
-          </w:p>
-        </w:tc>
-        <w:tc>
-          <w:p>
-            <w:pPr>
-              <w:pStyle w:val="Normal"/>
-            </w:pPr>
-            <w:r>
-              <w:t>118 vs 177</w:t>
+              <w:t>-20 vs -51</w:t>
+            </w:r>
+          </w:p>
+        </w:tc>
+        <w:tc>
+          <w:p>
+            <w:pPr>
+              <w:pStyle w:val="Normal"/>
+            </w:pPr>
+            <w:r>
+              <w:t>128 vs 147</w:t>
             </w:r>
           </w:p>
         </w:tc>
@@ -2344,17 +2342,17 @@
               <w:pStyle w:val="Normal"/>
             </w:pPr>
             <w:r>
-              <w:t>21 vs 4</w:t>
-            </w:r>
-          </w:p>
-        </w:tc>
-        <w:tc>
-          <w:p>
-            <w:pPr>
-              <w:pStyle w:val="Normal"/>
-            </w:pPr>
-            <w:r>
-              <w:t>88 vs 120</w:t>
+              <w:t>27 vs 15</w:t>
+            </w:r>
+          </w:p>
+        </w:tc>
+        <w:tc>
+          <w:p>
+            <w:pPr>
+              <w:pStyle w:val="Normal"/>
+            </w:pPr>
+            <w:r>
+              <w:t>97 vs 123</w:t>
             </w:r>
           </w:p>
         </w:tc>
@@ -2396,17 +2394,17 @@
               <w:pStyle w:val="Normal"/>
             </w:pPr>
             <w:r>
-              <w:t>0 vs 4</w:t>
-            </w:r>
-          </w:p>
-        </w:tc>
-        <w:tc>
-          <w:p>
-            <w:pPr>
-              <w:pStyle w:val="Normal"/>
-            </w:pPr>
-            <w:r>
-              <w:t>57 vs 66</w:t>
+              <w:t>5 vs 11</w:t>
+            </w:r>
+          </w:p>
+        </w:tc>
+        <w:tc>
+          <w:p>
+            <w:pPr>
+              <w:pStyle w:val="Normal"/>
+            </w:pPr>
+            <w:r>
+              <w:t>59 vs 81</w:t>
             </w:r>
           </w:p>
         </w:tc>
@@ -2500,17 +2498,17 @@
               <w:pStyle w:val="Normal"/>
             </w:pPr>
             <w:r>
-              <w:t>-3 vs -9</w:t>
-            </w:r>
-          </w:p>
-        </w:tc>
-        <w:tc>
-          <w:p>
-            <w:pPr>
-              <w:pStyle w:val="Normal"/>
-            </w:pPr>
-            <w:r>
-              <w:t>80 vs 67</w:t>
+              <w:t>9 vs -2</w:t>
+            </w:r>
+          </w:p>
+        </w:tc>
+        <w:tc>
+          <w:p>
+            <w:pPr>
+              <w:pStyle w:val="Normal"/>
+            </w:pPr>
+            <w:r>
+              <w:t>83 vs 78</w:t>
             </w:r>
           </w:p>
         </w:tc>

</xml_diff>